<commit_message>
Updated resume and cannings
</commit_message>
<xml_diff>
--- a/Arsh Agarwal web dev resume current 2026.docx
+++ b/Arsh Agarwal web dev resume current 2026.docx
@@ -75,26 +75,7 @@
           <w:sz w:val="22"/>
           <w:szCs w:val="22"/>
         </w:rPr>
-        <w:t>8715 1</w:t>
-      </w:r>
-      <w:r>
-        <w:rPr>
-          <w:rFonts w:ascii="Calibri" w:hAnsi="Calibri"/>
-          <w:color w:val="000000"/>
-          <w:sz w:val="22"/>
-          <w:szCs w:val="22"/>
-          <w:vertAlign w:val="superscript"/>
-        </w:rPr>
-        <w:t>st</w:t>
-      </w:r>
-      <w:r>
-        <w:rPr>
-          <w:rFonts w:ascii="Calibri" w:hAnsi="Calibri"/>
-          <w:color w:val="000000"/>
-          <w:sz w:val="22"/>
-          <w:szCs w:val="22"/>
-        </w:rPr>
-        <w:t xml:space="preserve"> Avenue Apt107D Silver Spring, MD 20910</w:t>
+        <w:t>11204 Green Watch Way Gaithersburg, MD 20878</w:t>
       </w:r>
       <w:r>
         <w:rPr>
@@ -509,7 +490,15 @@
           <w:sz w:val="22"/>
           <w:szCs w:val="22"/>
         </w:rPr>
-        <w:t>Communication/Interpersonal Skills: Active Listening, Crucial Conversations, Empathy, Team Building, Presentation Skills</w:t>
+        <w:t>Teamwork</w:t>
+      </w:r>
+      <w:r>
+        <w:rPr>
+          <w:rFonts w:ascii="Calibri" w:hAnsi="Calibri" w:cs="Calibri"/>
+          <w:sz w:val="22"/>
+          <w:szCs w:val="22"/>
+        </w:rPr>
+        <w:t>: Active Listening, Crucial Conversations, Empathy, Team Building, Presentation Skills</w:t>
       </w:r>
     </w:p>
     <w:p>

</xml_diff>